<commit_message>
Bazy -> report done
</commit_message>
<xml_diff>
--- a/Bazy danych/Zad4/sprawko.docx
+++ b/Bazy danych/Zad4/sprawko.docx
@@ -118,11 +118,71 @@
     <w:p>
       <w:pPr>
         <w:rPr>
-          <w:b/>
-          <w:bCs/>
-          <w:lang w:val="en-US"/>
-        </w:rPr>
-      </w:pPr>
+          <w:noProof/>
+        </w:rPr>
+      </w:pPr>
+    </w:p>
+    <w:p>
+      <w:pPr>
+        <w:rPr>
+          <w:b/>
+          <w:bCs/>
+          <w:lang w:val="en-US"/>
+        </w:rPr>
+      </w:pPr>
+      <w:r>
+        <w:rPr>
+          <w:noProof/>
+        </w:rPr>
+        <w:drawing>
+          <wp:inline distT="0" distB="0" distL="0" distR="0" wp14:anchorId="136F1BD6" wp14:editId="489A2F00">
+            <wp:extent cx="5760720" cy="632460"/>
+            <wp:effectExtent l="0" t="0" r="0" b="0"/>
+            <wp:docPr id="1051409783" name="Obraz 15" descr="Obraz zawierający tekst, zrzut ekranu, linia, Czcionka&#10;&#10;Opis wygenerowany automatycznie"/>
+            <wp:cNvGraphicFramePr>
+              <a:graphicFrameLocks xmlns:a="http://schemas.openxmlformats.org/drawingml/2006/main" noChangeAspect="1"/>
+            </wp:cNvGraphicFramePr>
+            <a:graphic xmlns:a="http://schemas.openxmlformats.org/drawingml/2006/main">
+              <a:graphicData uri="http://schemas.openxmlformats.org/drawingml/2006/picture">
+                <pic:pic xmlns:pic="http://schemas.openxmlformats.org/drawingml/2006/picture">
+                  <pic:nvPicPr>
+                    <pic:cNvPr id="1051409783" name="Obraz 15" descr="Obraz zawierający tekst, zrzut ekranu, linia, Czcionka&#10;&#10;Opis wygenerowany automatycznie"/>
+                    <pic:cNvPicPr>
+                      <a:picLocks noChangeAspect="1" noChangeArrowheads="1"/>
+                    </pic:cNvPicPr>
+                  </pic:nvPicPr>
+                  <pic:blipFill>
+                    <a:blip r:embed="rId5">
+                      <a:extLst>
+                        <a:ext uri="{28A0092B-C50C-407E-A947-70E740481C1C}">
+                          <a14:useLocalDpi xmlns:a14="http://schemas.microsoft.com/office/drawing/2010/main" val="0"/>
+                        </a:ext>
+                      </a:extLst>
+                    </a:blip>
+                    <a:srcRect/>
+                    <a:stretch>
+                      <a:fillRect/>
+                    </a:stretch>
+                  </pic:blipFill>
+                  <pic:spPr bwMode="auto">
+                    <a:xfrm>
+                      <a:off x="0" y="0"/>
+                      <a:ext cx="5760720" cy="632460"/>
+                    </a:xfrm>
+                    <a:prstGeom prst="rect">
+                      <a:avLst/>
+                    </a:prstGeom>
+                    <a:noFill/>
+                    <a:ln>
+                      <a:noFill/>
+                    </a:ln>
+                  </pic:spPr>
+                </pic:pic>
+              </a:graphicData>
+            </a:graphic>
+          </wp:inline>
+        </w:drawing>
+      </w:r>
     </w:p>
     <w:p>
       <w:pPr>
@@ -181,8 +241,7 @@
         <w:shd w:val="clear" w:color="auto" w:fill="1E1F22"/>
         <w:ind w:left="720"/>
         <w:rPr>
-          <w:b/>
-          <w:bCs/>
+          <w:color w:val="FFFFFF" w:themeColor="background1"/>
           <w:lang w:val="en-US"/>
         </w:rPr>
       </w:pPr>
@@ -197,6 +256,74 @@
     <w:p>
       <w:pPr>
         <w:rPr>
+          <w:noProof/>
+        </w:rPr>
+      </w:pPr>
+    </w:p>
+    <w:p>
+      <w:pPr>
+        <w:rPr>
+          <w:b/>
+          <w:bCs/>
+        </w:rPr>
+      </w:pPr>
+      <w:r>
+        <w:rPr>
+          <w:noProof/>
+        </w:rPr>
+        <w:drawing>
+          <wp:inline distT="0" distB="0" distL="0" distR="0" wp14:anchorId="5281F338" wp14:editId="3D3A44A0">
+            <wp:extent cx="5505450" cy="704850"/>
+            <wp:effectExtent l="0" t="0" r="0" b="0"/>
+            <wp:docPr id="247759706" name="Obraz 16" descr="Obraz zawierający tekst, zrzut ekranu, Czcionka, linia&#10;&#10;Opis wygenerowany automatycznie"/>
+            <wp:cNvGraphicFramePr>
+              <a:graphicFrameLocks xmlns:a="http://schemas.openxmlformats.org/drawingml/2006/main" noChangeAspect="1"/>
+            </wp:cNvGraphicFramePr>
+            <a:graphic xmlns:a="http://schemas.openxmlformats.org/drawingml/2006/main">
+              <a:graphicData uri="http://schemas.openxmlformats.org/drawingml/2006/picture">
+                <pic:pic xmlns:pic="http://schemas.openxmlformats.org/drawingml/2006/picture">
+                  <pic:nvPicPr>
+                    <pic:cNvPr id="247759706" name="Obraz 16" descr="Obraz zawierający tekst, zrzut ekranu, Czcionka, linia&#10;&#10;Opis wygenerowany automatycznie"/>
+                    <pic:cNvPicPr>
+                      <a:picLocks noChangeAspect="1" noChangeArrowheads="1"/>
+                    </pic:cNvPicPr>
+                  </pic:nvPicPr>
+                  <pic:blipFill>
+                    <a:blip r:embed="rId6">
+                      <a:extLst>
+                        <a:ext uri="{28A0092B-C50C-407E-A947-70E740481C1C}">
+                          <a14:useLocalDpi xmlns:a14="http://schemas.microsoft.com/office/drawing/2010/main" val="0"/>
+                        </a:ext>
+                      </a:extLst>
+                    </a:blip>
+                    <a:srcRect/>
+                    <a:stretch>
+                      <a:fillRect/>
+                    </a:stretch>
+                  </pic:blipFill>
+                  <pic:spPr bwMode="auto">
+                    <a:xfrm>
+                      <a:off x="0" y="0"/>
+                      <a:ext cx="5505450" cy="704850"/>
+                    </a:xfrm>
+                    <a:prstGeom prst="rect">
+                      <a:avLst/>
+                    </a:prstGeom>
+                    <a:noFill/>
+                    <a:ln>
+                      <a:noFill/>
+                    </a:ln>
+                  </pic:spPr>
+                </pic:pic>
+              </a:graphicData>
+            </a:graphic>
+          </wp:inline>
+        </w:drawing>
+      </w:r>
+    </w:p>
+    <w:p>
+      <w:pPr>
+        <w:rPr>
           <w:b/>
           <w:bCs/>
         </w:rPr>
@@ -231,6 +358,74 @@
     <w:p>
       <w:pPr>
         <w:rPr>
+          <w:noProof/>
+        </w:rPr>
+      </w:pPr>
+    </w:p>
+    <w:p>
+      <w:pPr>
+        <w:rPr>
+          <w:b/>
+          <w:bCs/>
+        </w:rPr>
+      </w:pPr>
+      <w:r>
+        <w:rPr>
+          <w:noProof/>
+        </w:rPr>
+        <w:drawing>
+          <wp:inline distT="0" distB="0" distL="0" distR="0" wp14:anchorId="06F2FA8C" wp14:editId="4E6E0DCE">
+            <wp:extent cx="4533900" cy="866775"/>
+            <wp:effectExtent l="0" t="0" r="0" b="9525"/>
+            <wp:docPr id="1061772701" name="Obraz 17" descr="Obraz zawierający tekst, zrzut ekranu, Czcionka, linia&#10;&#10;Opis wygenerowany automatycznie"/>
+            <wp:cNvGraphicFramePr>
+              <a:graphicFrameLocks xmlns:a="http://schemas.openxmlformats.org/drawingml/2006/main" noChangeAspect="1"/>
+            </wp:cNvGraphicFramePr>
+            <a:graphic xmlns:a="http://schemas.openxmlformats.org/drawingml/2006/main">
+              <a:graphicData uri="http://schemas.openxmlformats.org/drawingml/2006/picture">
+                <pic:pic xmlns:pic="http://schemas.openxmlformats.org/drawingml/2006/picture">
+                  <pic:nvPicPr>
+                    <pic:cNvPr id="1061772701" name="Obraz 17" descr="Obraz zawierający tekst, zrzut ekranu, Czcionka, linia&#10;&#10;Opis wygenerowany automatycznie"/>
+                    <pic:cNvPicPr>
+                      <a:picLocks noChangeAspect="1" noChangeArrowheads="1"/>
+                    </pic:cNvPicPr>
+                  </pic:nvPicPr>
+                  <pic:blipFill>
+                    <a:blip r:embed="rId7">
+                      <a:extLst>
+                        <a:ext uri="{28A0092B-C50C-407E-A947-70E740481C1C}">
+                          <a14:useLocalDpi xmlns:a14="http://schemas.microsoft.com/office/drawing/2010/main" val="0"/>
+                        </a:ext>
+                      </a:extLst>
+                    </a:blip>
+                    <a:srcRect/>
+                    <a:stretch>
+                      <a:fillRect/>
+                    </a:stretch>
+                  </pic:blipFill>
+                  <pic:spPr bwMode="auto">
+                    <a:xfrm>
+                      <a:off x="0" y="0"/>
+                      <a:ext cx="4533900" cy="866775"/>
+                    </a:xfrm>
+                    <a:prstGeom prst="rect">
+                      <a:avLst/>
+                    </a:prstGeom>
+                    <a:noFill/>
+                    <a:ln>
+                      <a:noFill/>
+                    </a:ln>
+                  </pic:spPr>
+                </pic:pic>
+              </a:graphicData>
+            </a:graphic>
+          </wp:inline>
+        </w:drawing>
+      </w:r>
+    </w:p>
+    <w:p>
+      <w:pPr>
+        <w:rPr>
           <w:b/>
           <w:bCs/>
         </w:rPr>
@@ -264,24 +459,85 @@
     <w:p>
       <w:pPr>
         <w:rPr>
-          <w:b/>
-          <w:bCs/>
-          <w:lang w:val="en-US"/>
-        </w:rPr>
-      </w:pPr>
-    </w:p>
-    <w:p>
-      <w:pPr>
-        <w:rPr>
-          <w:b/>
-          <w:bCs/>
-        </w:rPr>
-      </w:pPr>
-      <w:r>
-        <w:rPr>
-          <w:b/>
-          <w:bCs/>
-        </w:rPr>
+          <w:noProof/>
+        </w:rPr>
+      </w:pPr>
+    </w:p>
+    <w:p>
+      <w:pPr>
+        <w:rPr>
+          <w:b/>
+          <w:bCs/>
+          <w:lang w:val="en-US"/>
+        </w:rPr>
+      </w:pPr>
+      <w:r>
+        <w:rPr>
+          <w:noProof/>
+        </w:rPr>
+        <w:drawing>
+          <wp:inline distT="0" distB="0" distL="0" distR="0" wp14:anchorId="567DC685" wp14:editId="125330E5">
+            <wp:extent cx="5229225" cy="466725"/>
+            <wp:effectExtent l="0" t="0" r="9525" b="9525"/>
+            <wp:docPr id="1632409910" name="Obraz 18"/>
+            <wp:cNvGraphicFramePr>
+              <a:graphicFrameLocks xmlns:a="http://schemas.openxmlformats.org/drawingml/2006/main" noChangeAspect="1"/>
+            </wp:cNvGraphicFramePr>
+            <a:graphic xmlns:a="http://schemas.openxmlformats.org/drawingml/2006/main">
+              <a:graphicData uri="http://schemas.openxmlformats.org/drawingml/2006/picture">
+                <pic:pic xmlns:pic="http://schemas.openxmlformats.org/drawingml/2006/picture">
+                  <pic:nvPicPr>
+                    <pic:cNvPr id="0" name="Picture 35"/>
+                    <pic:cNvPicPr>
+                      <a:picLocks noChangeAspect="1" noChangeArrowheads="1"/>
+                    </pic:cNvPicPr>
+                  </pic:nvPicPr>
+                  <pic:blipFill>
+                    <a:blip r:embed="rId8">
+                      <a:extLst>
+                        <a:ext uri="{28A0092B-C50C-407E-A947-70E740481C1C}">
+                          <a14:useLocalDpi xmlns:a14="http://schemas.microsoft.com/office/drawing/2010/main" val="0"/>
+                        </a:ext>
+                      </a:extLst>
+                    </a:blip>
+                    <a:srcRect/>
+                    <a:stretch>
+                      <a:fillRect/>
+                    </a:stretch>
+                  </pic:blipFill>
+                  <pic:spPr bwMode="auto">
+                    <a:xfrm>
+                      <a:off x="0" y="0"/>
+                      <a:ext cx="5229225" cy="466725"/>
+                    </a:xfrm>
+                    <a:prstGeom prst="rect">
+                      <a:avLst/>
+                    </a:prstGeom>
+                    <a:noFill/>
+                    <a:ln>
+                      <a:noFill/>
+                    </a:ln>
+                  </pic:spPr>
+                </pic:pic>
+              </a:graphicData>
+            </a:graphic>
+          </wp:inline>
+        </w:drawing>
+      </w:r>
+    </w:p>
+    <w:p>
+      <w:pPr>
+        <w:rPr>
+          <w:b/>
+          <w:bCs/>
+        </w:rPr>
+      </w:pPr>
+      <w:r>
+        <w:rPr>
+          <w:b/>
+          <w:bCs/>
+        </w:rPr>
+        <w:lastRenderedPageBreak/>
         <w:t>5. Nadaj użytkownikowi user1 uprawnienia do dodawania departamentów z możliwością dalszego przekazywania uprawnień.</w:t>
       </w:r>
     </w:p>
@@ -306,11 +562,71 @@
     <w:p>
       <w:pPr>
         <w:rPr>
-          <w:b/>
-          <w:bCs/>
-          <w:lang w:val="en-US"/>
-        </w:rPr>
-      </w:pPr>
+          <w:noProof/>
+        </w:rPr>
+      </w:pPr>
+    </w:p>
+    <w:p>
+      <w:pPr>
+        <w:rPr>
+          <w:b/>
+          <w:bCs/>
+          <w:lang w:val="en-US"/>
+        </w:rPr>
+      </w:pPr>
+      <w:r>
+        <w:rPr>
+          <w:noProof/>
+        </w:rPr>
+        <w:drawing>
+          <wp:inline distT="0" distB="0" distL="0" distR="0" wp14:anchorId="21804349" wp14:editId="1F0CE836">
+            <wp:extent cx="5760720" cy="539115"/>
+            <wp:effectExtent l="0" t="0" r="0" b="0"/>
+            <wp:docPr id="897780929" name="Obraz 19" descr="Obraz zawierający tekst, zrzut ekranu, Czcionka, linia&#10;&#10;Opis wygenerowany automatycznie"/>
+            <wp:cNvGraphicFramePr>
+              <a:graphicFrameLocks xmlns:a="http://schemas.openxmlformats.org/drawingml/2006/main" noChangeAspect="1"/>
+            </wp:cNvGraphicFramePr>
+            <a:graphic xmlns:a="http://schemas.openxmlformats.org/drawingml/2006/main">
+              <a:graphicData uri="http://schemas.openxmlformats.org/drawingml/2006/picture">
+                <pic:pic xmlns:pic="http://schemas.openxmlformats.org/drawingml/2006/picture">
+                  <pic:nvPicPr>
+                    <pic:cNvPr id="897780929" name="Obraz 19" descr="Obraz zawierający tekst, zrzut ekranu, Czcionka, linia&#10;&#10;Opis wygenerowany automatycznie"/>
+                    <pic:cNvPicPr>
+                      <a:picLocks noChangeAspect="1" noChangeArrowheads="1"/>
+                    </pic:cNvPicPr>
+                  </pic:nvPicPr>
+                  <pic:blipFill>
+                    <a:blip r:embed="rId9">
+                      <a:extLst>
+                        <a:ext uri="{28A0092B-C50C-407E-A947-70E740481C1C}">
+                          <a14:useLocalDpi xmlns:a14="http://schemas.microsoft.com/office/drawing/2010/main" val="0"/>
+                        </a:ext>
+                      </a:extLst>
+                    </a:blip>
+                    <a:srcRect/>
+                    <a:stretch>
+                      <a:fillRect/>
+                    </a:stretch>
+                  </pic:blipFill>
+                  <pic:spPr bwMode="auto">
+                    <a:xfrm>
+                      <a:off x="0" y="0"/>
+                      <a:ext cx="5760720" cy="539115"/>
+                    </a:xfrm>
+                    <a:prstGeom prst="rect">
+                      <a:avLst/>
+                    </a:prstGeom>
+                    <a:noFill/>
+                    <a:ln>
+                      <a:noFill/>
+                    </a:ln>
+                  </pic:spPr>
+                </pic:pic>
+              </a:graphicData>
+            </a:graphic>
+          </wp:inline>
+        </w:drawing>
+      </w:r>
     </w:p>
     <w:p>
       <w:pPr>
@@ -365,11 +681,71 @@
     <w:p>
       <w:pPr>
         <w:rPr>
-          <w:b/>
-          <w:bCs/>
-          <w:lang w:val="en-US"/>
-        </w:rPr>
-      </w:pPr>
+          <w:noProof/>
+        </w:rPr>
+      </w:pPr>
+    </w:p>
+    <w:p>
+      <w:pPr>
+        <w:rPr>
+          <w:b/>
+          <w:bCs/>
+          <w:lang w:val="en-US"/>
+        </w:rPr>
+      </w:pPr>
+      <w:r>
+        <w:rPr>
+          <w:noProof/>
+        </w:rPr>
+        <w:drawing>
+          <wp:inline distT="0" distB="0" distL="0" distR="0" wp14:anchorId="66D40B84" wp14:editId="442E5379">
+            <wp:extent cx="4714875" cy="438150"/>
+            <wp:effectExtent l="0" t="0" r="9525" b="0"/>
+            <wp:docPr id="1257041632" name="Obraz 20"/>
+            <wp:cNvGraphicFramePr>
+              <a:graphicFrameLocks xmlns:a="http://schemas.openxmlformats.org/drawingml/2006/main" noChangeAspect="1"/>
+            </wp:cNvGraphicFramePr>
+            <a:graphic xmlns:a="http://schemas.openxmlformats.org/drawingml/2006/main">
+              <a:graphicData uri="http://schemas.openxmlformats.org/drawingml/2006/picture">
+                <pic:pic xmlns:pic="http://schemas.openxmlformats.org/drawingml/2006/picture">
+                  <pic:nvPicPr>
+                    <pic:cNvPr id="0" name="Picture 39"/>
+                    <pic:cNvPicPr>
+                      <a:picLocks noChangeAspect="1" noChangeArrowheads="1"/>
+                    </pic:cNvPicPr>
+                  </pic:nvPicPr>
+                  <pic:blipFill>
+                    <a:blip r:embed="rId10">
+                      <a:extLst>
+                        <a:ext uri="{28A0092B-C50C-407E-A947-70E740481C1C}">
+                          <a14:useLocalDpi xmlns:a14="http://schemas.microsoft.com/office/drawing/2010/main" val="0"/>
+                        </a:ext>
+                      </a:extLst>
+                    </a:blip>
+                    <a:srcRect/>
+                    <a:stretch>
+                      <a:fillRect/>
+                    </a:stretch>
+                  </pic:blipFill>
+                  <pic:spPr bwMode="auto">
+                    <a:xfrm>
+                      <a:off x="0" y="0"/>
+                      <a:ext cx="4714875" cy="438150"/>
+                    </a:xfrm>
+                    <a:prstGeom prst="rect">
+                      <a:avLst/>
+                    </a:prstGeom>
+                    <a:noFill/>
+                    <a:ln>
+                      <a:noFill/>
+                    </a:ln>
+                  </pic:spPr>
+                </pic:pic>
+              </a:graphicData>
+            </a:graphic>
+          </wp:inline>
+        </w:drawing>
+      </w:r>
     </w:p>
     <w:p>
       <w:pPr>
@@ -426,6 +802,74 @@
     <w:p>
       <w:pPr>
         <w:rPr>
+          <w:noProof/>
+        </w:rPr>
+      </w:pPr>
+    </w:p>
+    <w:p>
+      <w:pPr>
+        <w:rPr>
+          <w:b/>
+          <w:bCs/>
+        </w:rPr>
+      </w:pPr>
+      <w:r>
+        <w:rPr>
+          <w:noProof/>
+        </w:rPr>
+        <w:drawing>
+          <wp:inline distT="0" distB="0" distL="0" distR="0" wp14:anchorId="69A063EF" wp14:editId="6AEF3EF7">
+            <wp:extent cx="4724400" cy="438150"/>
+            <wp:effectExtent l="0" t="0" r="0" b="0"/>
+            <wp:docPr id="1111363084" name="Obraz 21"/>
+            <wp:cNvGraphicFramePr>
+              <a:graphicFrameLocks xmlns:a="http://schemas.openxmlformats.org/drawingml/2006/main" noChangeAspect="1"/>
+            </wp:cNvGraphicFramePr>
+            <a:graphic xmlns:a="http://schemas.openxmlformats.org/drawingml/2006/main">
+              <a:graphicData uri="http://schemas.openxmlformats.org/drawingml/2006/picture">
+                <pic:pic xmlns:pic="http://schemas.openxmlformats.org/drawingml/2006/picture">
+                  <pic:nvPicPr>
+                    <pic:cNvPr id="0" name="Picture 41"/>
+                    <pic:cNvPicPr>
+                      <a:picLocks noChangeAspect="1" noChangeArrowheads="1"/>
+                    </pic:cNvPicPr>
+                  </pic:nvPicPr>
+                  <pic:blipFill>
+                    <a:blip r:embed="rId11">
+                      <a:extLst>
+                        <a:ext uri="{28A0092B-C50C-407E-A947-70E740481C1C}">
+                          <a14:useLocalDpi xmlns:a14="http://schemas.microsoft.com/office/drawing/2010/main" val="0"/>
+                        </a:ext>
+                      </a:extLst>
+                    </a:blip>
+                    <a:srcRect/>
+                    <a:stretch>
+                      <a:fillRect/>
+                    </a:stretch>
+                  </pic:blipFill>
+                  <pic:spPr bwMode="auto">
+                    <a:xfrm>
+                      <a:off x="0" y="0"/>
+                      <a:ext cx="4724400" cy="438150"/>
+                    </a:xfrm>
+                    <a:prstGeom prst="rect">
+                      <a:avLst/>
+                    </a:prstGeom>
+                    <a:noFill/>
+                    <a:ln>
+                      <a:noFill/>
+                    </a:ln>
+                  </pic:spPr>
+                </pic:pic>
+              </a:graphicData>
+            </a:graphic>
+          </wp:inline>
+        </w:drawing>
+      </w:r>
+    </w:p>
+    <w:p>
+      <w:pPr>
+        <w:rPr>
           <w:b/>
           <w:bCs/>
         </w:rPr>
@@ -460,6 +904,74 @@
     <w:p>
       <w:pPr>
         <w:rPr>
+          <w:noProof/>
+        </w:rPr>
+      </w:pPr>
+    </w:p>
+    <w:p>
+      <w:pPr>
+        <w:rPr>
+          <w:b/>
+          <w:bCs/>
+        </w:rPr>
+      </w:pPr>
+      <w:r>
+        <w:rPr>
+          <w:noProof/>
+        </w:rPr>
+        <w:drawing>
+          <wp:inline distT="0" distB="0" distL="0" distR="0" wp14:anchorId="6BD60A55" wp14:editId="0C7A5CE5">
+            <wp:extent cx="2314575" cy="495300"/>
+            <wp:effectExtent l="0" t="0" r="9525" b="0"/>
+            <wp:docPr id="2067281906" name="Obraz 22" descr="Obraz zawierający tekst, zrzut ekranu, Czcionka, linia&#10;&#10;Opis wygenerowany automatycznie"/>
+            <wp:cNvGraphicFramePr>
+              <a:graphicFrameLocks xmlns:a="http://schemas.openxmlformats.org/drawingml/2006/main" noChangeAspect="1"/>
+            </wp:cNvGraphicFramePr>
+            <a:graphic xmlns:a="http://schemas.openxmlformats.org/drawingml/2006/main">
+              <a:graphicData uri="http://schemas.openxmlformats.org/drawingml/2006/picture">
+                <pic:pic xmlns:pic="http://schemas.openxmlformats.org/drawingml/2006/picture">
+                  <pic:nvPicPr>
+                    <pic:cNvPr id="2067281906" name="Obraz 22" descr="Obraz zawierający tekst, zrzut ekranu, Czcionka, linia&#10;&#10;Opis wygenerowany automatycznie"/>
+                    <pic:cNvPicPr>
+                      <a:picLocks noChangeAspect="1" noChangeArrowheads="1"/>
+                    </pic:cNvPicPr>
+                  </pic:nvPicPr>
+                  <pic:blipFill>
+                    <a:blip r:embed="rId12">
+                      <a:extLst>
+                        <a:ext uri="{28A0092B-C50C-407E-A947-70E740481C1C}">
+                          <a14:useLocalDpi xmlns:a14="http://schemas.microsoft.com/office/drawing/2010/main" val="0"/>
+                        </a:ext>
+                      </a:extLst>
+                    </a:blip>
+                    <a:srcRect/>
+                    <a:stretch>
+                      <a:fillRect/>
+                    </a:stretch>
+                  </pic:blipFill>
+                  <pic:spPr bwMode="auto">
+                    <a:xfrm>
+                      <a:off x="0" y="0"/>
+                      <a:ext cx="2314575" cy="495300"/>
+                    </a:xfrm>
+                    <a:prstGeom prst="rect">
+                      <a:avLst/>
+                    </a:prstGeom>
+                    <a:noFill/>
+                    <a:ln>
+                      <a:noFill/>
+                    </a:ln>
+                  </pic:spPr>
+                </pic:pic>
+              </a:graphicData>
+            </a:graphic>
+          </wp:inline>
+        </w:drawing>
+      </w:r>
+    </w:p>
+    <w:p>
+      <w:pPr>
+        <w:rPr>
           <w:b/>
           <w:bCs/>
         </w:rPr>
@@ -512,77 +1024,205 @@
     <w:p>
       <w:pPr>
         <w:rPr>
-          <w:b/>
-          <w:bCs/>
-          <w:lang w:val="en-US"/>
-        </w:rPr>
-      </w:pPr>
-    </w:p>
-    <w:p>
-      <w:pPr>
-        <w:rPr>
-          <w:b/>
-          <w:bCs/>
-        </w:rPr>
-      </w:pPr>
-      <w:r>
-        <w:rPr>
-          <w:b/>
-          <w:bCs/>
+          <w:noProof/>
+        </w:rPr>
+      </w:pPr>
+    </w:p>
+    <w:p>
+      <w:pPr>
+        <w:rPr>
+          <w:b/>
+          <w:bCs/>
+          <w:lang w:val="en-US"/>
+        </w:rPr>
+      </w:pPr>
+      <w:r>
+        <w:rPr>
+          <w:noProof/>
+        </w:rPr>
+        <w:drawing>
+          <wp:inline distT="0" distB="0" distL="0" distR="0" wp14:anchorId="32F721A9" wp14:editId="005FF236">
+            <wp:extent cx="4581525" cy="581025"/>
+            <wp:effectExtent l="0" t="0" r="9525" b="9525"/>
+            <wp:docPr id="1479479102" name="Obraz 23" descr="Obraz zawierający tekst, zrzut ekranu, Czcionka, linia&#10;&#10;Opis wygenerowany automatycznie"/>
+            <wp:cNvGraphicFramePr>
+              <a:graphicFrameLocks xmlns:a="http://schemas.openxmlformats.org/drawingml/2006/main" noChangeAspect="1"/>
+            </wp:cNvGraphicFramePr>
+            <a:graphic xmlns:a="http://schemas.openxmlformats.org/drawingml/2006/main">
+              <a:graphicData uri="http://schemas.openxmlformats.org/drawingml/2006/picture">
+                <pic:pic xmlns:pic="http://schemas.openxmlformats.org/drawingml/2006/picture">
+                  <pic:nvPicPr>
+                    <pic:cNvPr id="1479479102" name="Obraz 23" descr="Obraz zawierający tekst, zrzut ekranu, Czcionka, linia&#10;&#10;Opis wygenerowany automatycznie"/>
+                    <pic:cNvPicPr>
+                      <a:picLocks noChangeAspect="1" noChangeArrowheads="1"/>
+                    </pic:cNvPicPr>
+                  </pic:nvPicPr>
+                  <pic:blipFill>
+                    <a:blip r:embed="rId13">
+                      <a:extLst>
+                        <a:ext uri="{28A0092B-C50C-407E-A947-70E740481C1C}">
+                          <a14:useLocalDpi xmlns:a14="http://schemas.microsoft.com/office/drawing/2010/main" val="0"/>
+                        </a:ext>
+                      </a:extLst>
+                    </a:blip>
+                    <a:srcRect/>
+                    <a:stretch>
+                      <a:fillRect/>
+                    </a:stretch>
+                  </pic:blipFill>
+                  <pic:spPr bwMode="auto">
+                    <a:xfrm>
+                      <a:off x="0" y="0"/>
+                      <a:ext cx="4581525" cy="581025"/>
+                    </a:xfrm>
+                    <a:prstGeom prst="rect">
+                      <a:avLst/>
+                    </a:prstGeom>
+                    <a:noFill/>
+                    <a:ln>
+                      <a:noFill/>
+                    </a:ln>
+                  </pic:spPr>
+                </pic:pic>
+              </a:graphicData>
+            </a:graphic>
+          </wp:inline>
+        </w:drawing>
+      </w:r>
+    </w:p>
+    <w:p>
+      <w:pPr>
+        <w:rPr>
+          <w:b/>
+          <w:bCs/>
+        </w:rPr>
+      </w:pPr>
+      <w:r>
+        <w:rPr>
+          <w:b/>
+          <w:bCs/>
+        </w:rPr>
+        <w:t>10. Pozbaw użytkownika user1 roli role1.</w:t>
+      </w:r>
+    </w:p>
+    <w:p>
+      <w:pPr>
+        <w:pStyle w:val="HTML-wstpniesformatowany"/>
+        <w:shd w:val="clear" w:color="auto" w:fill="1E1F22"/>
+        <w:ind w:left="720"/>
+        <w:rPr>
+          <w:b/>
+          <w:bCs/>
+          <w:lang w:val="en-US"/>
+        </w:rPr>
+      </w:pPr>
+      <w:r>
+        <w:rPr>
+          <w:color w:val="FFFFFF" w:themeColor="background1"/>
+          <w:lang w:val="en-US"/>
+        </w:rPr>
+        <w:t>exec sp_droprolemember 'role1', 'user1';</w:t>
+      </w:r>
+    </w:p>
+    <w:p>
+      <w:pPr>
+        <w:rPr>
+          <w:noProof/>
+        </w:rPr>
+      </w:pPr>
+    </w:p>
+    <w:p>
+      <w:pPr>
+        <w:rPr>
+          <w:b/>
+          <w:bCs/>
+        </w:rPr>
+      </w:pPr>
+      <w:r>
+        <w:rPr>
+          <w:noProof/>
+        </w:rPr>
+        <w:drawing>
+          <wp:inline distT="0" distB="0" distL="0" distR="0" wp14:anchorId="0F5905A0" wp14:editId="462648B5">
+            <wp:extent cx="2247900" cy="504825"/>
+            <wp:effectExtent l="0" t="0" r="0" b="9525"/>
+            <wp:docPr id="1510335663" name="Obraz 24" descr="Obraz zawierający tekst, zrzut ekranu, Czcionka, linia&#10;&#10;Opis wygenerowany automatycznie"/>
+            <wp:cNvGraphicFramePr>
+              <a:graphicFrameLocks xmlns:a="http://schemas.openxmlformats.org/drawingml/2006/main" noChangeAspect="1"/>
+            </wp:cNvGraphicFramePr>
+            <a:graphic xmlns:a="http://schemas.openxmlformats.org/drawingml/2006/main">
+              <a:graphicData uri="http://schemas.openxmlformats.org/drawingml/2006/picture">
+                <pic:pic xmlns:pic="http://schemas.openxmlformats.org/drawingml/2006/picture">
+                  <pic:nvPicPr>
+                    <pic:cNvPr id="1510335663" name="Obraz 24" descr="Obraz zawierający tekst, zrzut ekranu, Czcionka, linia&#10;&#10;Opis wygenerowany automatycznie"/>
+                    <pic:cNvPicPr>
+                      <a:picLocks noChangeAspect="1" noChangeArrowheads="1"/>
+                    </pic:cNvPicPr>
+                  </pic:nvPicPr>
+                  <pic:blipFill>
+                    <a:blip r:embed="rId14">
+                      <a:extLst>
+                        <a:ext uri="{28A0092B-C50C-407E-A947-70E740481C1C}">
+                          <a14:useLocalDpi xmlns:a14="http://schemas.microsoft.com/office/drawing/2010/main" val="0"/>
+                        </a:ext>
+                      </a:extLst>
+                    </a:blip>
+                    <a:srcRect/>
+                    <a:stretch>
+                      <a:fillRect/>
+                    </a:stretch>
+                  </pic:blipFill>
+                  <pic:spPr bwMode="auto">
+                    <a:xfrm>
+                      <a:off x="0" y="0"/>
+                      <a:ext cx="2247900" cy="504825"/>
+                    </a:xfrm>
+                    <a:prstGeom prst="rect">
+                      <a:avLst/>
+                    </a:prstGeom>
+                    <a:noFill/>
+                    <a:ln>
+                      <a:noFill/>
+                    </a:ln>
+                  </pic:spPr>
+                </pic:pic>
+              </a:graphicData>
+            </a:graphic>
+          </wp:inline>
+        </w:drawing>
+      </w:r>
+    </w:p>
+    <w:p>
+      <w:pPr>
+        <w:rPr>
+          <w:b/>
+          <w:bCs/>
+        </w:rPr>
+      </w:pPr>
+      <w:r>
+        <w:rPr>
+          <w:b/>
+          <w:bCs/>
+        </w:rPr>
+        <w:t>11. Czy jako użytkownik user2 możesz nadać użytkownikowi user3 uprawnienia do dodawania departamentów?</w:t>
+      </w:r>
+    </w:p>
+    <w:p>
+      <w:pPr>
+        <w:pStyle w:val="HTML-wstpniesformatowany"/>
+        <w:shd w:val="clear" w:color="auto" w:fill="1E1F22"/>
+        <w:ind w:left="720"/>
+        <w:rPr>
+          <w:color w:val="FFFFFF" w:themeColor="background1"/>
+          <w:lang w:val="en-US"/>
+        </w:rPr>
+      </w:pPr>
+      <w:r>
+        <w:rPr>
+          <w:color w:val="FFFFFF" w:themeColor="background1"/>
+          <w:lang w:val="en-US"/>
         </w:rPr>
         <w:lastRenderedPageBreak/>
-        <w:t>10. Pozbaw użytkownika user1 roli role1.</w:t>
-      </w:r>
-    </w:p>
-    <w:p>
-      <w:pPr>
-        <w:pStyle w:val="HTML-wstpniesformatowany"/>
-        <w:shd w:val="clear" w:color="auto" w:fill="1E1F22"/>
-        <w:ind w:left="720"/>
-        <w:rPr>
-          <w:b/>
-          <w:bCs/>
-          <w:lang w:val="en-US"/>
-        </w:rPr>
-      </w:pPr>
-      <w:r>
-        <w:rPr>
-          <w:color w:val="FFFFFF" w:themeColor="background1"/>
-          <w:lang w:val="en-US"/>
-        </w:rPr>
-        <w:t>exec sp_droprolemember 'role1', 'user1';</w:t>
-      </w:r>
-    </w:p>
-    <w:p>
-      <w:pPr>
-        <w:rPr>
-          <w:b/>
-          <w:bCs/>
-        </w:rPr>
-      </w:pPr>
-      <w:r>
-        <w:rPr>
-          <w:b/>
-          <w:bCs/>
-        </w:rPr>
-        <w:t>11. Czy jako użytkownik user2 możesz nadać użytkownikowi user3 uprawnienia do dodawania departamentów?</w:t>
-      </w:r>
-    </w:p>
-    <w:p>
-      <w:pPr>
-        <w:pStyle w:val="HTML-wstpniesformatowany"/>
-        <w:shd w:val="clear" w:color="auto" w:fill="1E1F22"/>
-        <w:ind w:left="720"/>
-        <w:rPr>
-          <w:color w:val="FFFFFF" w:themeColor="background1"/>
-          <w:lang w:val="en-US"/>
-        </w:rPr>
-      </w:pPr>
-      <w:r>
-        <w:rPr>
-          <w:color w:val="FFFFFF" w:themeColor="background1"/>
-          <w:lang w:val="en-US"/>
-        </w:rPr>
         <w:t>execute as user = 'user2';</w:t>
       </w:r>
     </w:p>
@@ -673,10 +1313,70 @@
     <w:p>
       <w:pPr>
         <w:rPr>
-          <w:b/>
-          <w:bCs/>
-        </w:rPr>
-      </w:pPr>
+          <w:noProof/>
+        </w:rPr>
+      </w:pPr>
+    </w:p>
+    <w:p>
+      <w:pPr>
+        <w:rPr>
+          <w:b/>
+          <w:bCs/>
+        </w:rPr>
+      </w:pPr>
+      <w:r>
+        <w:rPr>
+          <w:noProof/>
+        </w:rPr>
+        <w:drawing>
+          <wp:inline distT="0" distB="0" distL="0" distR="0" wp14:anchorId="30ACE1F1" wp14:editId="18D9B5E2">
+            <wp:extent cx="5760720" cy="681355"/>
+            <wp:effectExtent l="0" t="0" r="0" b="4445"/>
+            <wp:docPr id="768961784" name="Obraz 25" descr="Obraz zawierający tekst, Czcionka, zrzut ekranu, linia&#10;&#10;Opis wygenerowany automatycznie"/>
+            <wp:cNvGraphicFramePr>
+              <a:graphicFrameLocks xmlns:a="http://schemas.openxmlformats.org/drawingml/2006/main" noChangeAspect="1"/>
+            </wp:cNvGraphicFramePr>
+            <a:graphic xmlns:a="http://schemas.openxmlformats.org/drawingml/2006/main">
+              <a:graphicData uri="http://schemas.openxmlformats.org/drawingml/2006/picture">
+                <pic:pic xmlns:pic="http://schemas.openxmlformats.org/drawingml/2006/picture">
+                  <pic:nvPicPr>
+                    <pic:cNvPr id="768961784" name="Obraz 25" descr="Obraz zawierający tekst, Czcionka, zrzut ekranu, linia&#10;&#10;Opis wygenerowany automatycznie"/>
+                    <pic:cNvPicPr>
+                      <a:picLocks noChangeAspect="1" noChangeArrowheads="1"/>
+                    </pic:cNvPicPr>
+                  </pic:nvPicPr>
+                  <pic:blipFill>
+                    <a:blip r:embed="rId15">
+                      <a:extLst>
+                        <a:ext uri="{28A0092B-C50C-407E-A947-70E740481C1C}">
+                          <a14:useLocalDpi xmlns:a14="http://schemas.microsoft.com/office/drawing/2010/main" val="0"/>
+                        </a:ext>
+                      </a:extLst>
+                    </a:blip>
+                    <a:srcRect/>
+                    <a:stretch>
+                      <a:fillRect/>
+                    </a:stretch>
+                  </pic:blipFill>
+                  <pic:spPr bwMode="auto">
+                    <a:xfrm>
+                      <a:off x="0" y="0"/>
+                      <a:ext cx="5760720" cy="681355"/>
+                    </a:xfrm>
+                    <a:prstGeom prst="rect">
+                      <a:avLst/>
+                    </a:prstGeom>
+                    <a:noFill/>
+                    <a:ln>
+                      <a:noFill/>
+                    </a:ln>
+                  </pic:spPr>
+                </pic:pic>
+              </a:graphicData>
+            </a:graphic>
+          </wp:inline>
+        </w:drawing>
+      </w:r>
     </w:p>
     <w:p>
       <w:pPr>
@@ -778,6 +1478,59 @@
           <w:bCs/>
         </w:rPr>
       </w:pPr>
+      <w:r>
+        <w:rPr>
+          <w:noProof/>
+        </w:rPr>
+        <w:drawing>
+          <wp:inline distT="0" distB="0" distL="0" distR="0" wp14:anchorId="40131E52" wp14:editId="7BFFC1EE">
+            <wp:extent cx="5760720" cy="706755"/>
+            <wp:effectExtent l="0" t="0" r="0" b="0"/>
+            <wp:docPr id="210600252" name="Obraz 26" descr="Obraz zawierający tekst, Czcionka, zrzut ekranu, linia&#10;&#10;Opis wygenerowany automatycznie"/>
+            <wp:cNvGraphicFramePr>
+              <a:graphicFrameLocks xmlns:a="http://schemas.openxmlformats.org/drawingml/2006/main" noChangeAspect="1"/>
+            </wp:cNvGraphicFramePr>
+            <a:graphic xmlns:a="http://schemas.openxmlformats.org/drawingml/2006/main">
+              <a:graphicData uri="http://schemas.openxmlformats.org/drawingml/2006/picture">
+                <pic:pic xmlns:pic="http://schemas.openxmlformats.org/drawingml/2006/picture">
+                  <pic:nvPicPr>
+                    <pic:cNvPr id="210600252" name="Obraz 26" descr="Obraz zawierający tekst, Czcionka, zrzut ekranu, linia&#10;&#10;Opis wygenerowany automatycznie"/>
+                    <pic:cNvPicPr>
+                      <a:picLocks noChangeAspect="1" noChangeArrowheads="1"/>
+                    </pic:cNvPicPr>
+                  </pic:nvPicPr>
+                  <pic:blipFill>
+                    <a:blip r:embed="rId16">
+                      <a:extLst>
+                        <a:ext uri="{28A0092B-C50C-407E-A947-70E740481C1C}">
+                          <a14:useLocalDpi xmlns:a14="http://schemas.microsoft.com/office/drawing/2010/main" val="0"/>
+                        </a:ext>
+                      </a:extLst>
+                    </a:blip>
+                    <a:srcRect/>
+                    <a:stretch>
+                      <a:fillRect/>
+                    </a:stretch>
+                  </pic:blipFill>
+                  <pic:spPr bwMode="auto">
+                    <a:xfrm>
+                      <a:off x="0" y="0"/>
+                      <a:ext cx="5760720" cy="706755"/>
+                    </a:xfrm>
+                    <a:prstGeom prst="rect">
+                      <a:avLst/>
+                    </a:prstGeom>
+                    <a:noFill/>
+                    <a:ln>
+                      <a:noFill/>
+                    </a:ln>
+                  </pic:spPr>
+                </pic:pic>
+              </a:graphicData>
+            </a:graphic>
+          </wp:inline>
+        </w:drawing>
+      </w:r>
     </w:p>
     <w:p>
       <w:pPr>
@@ -1143,7 +1896,7 @@
                     <pic:cNvPicPr/>
                   </pic:nvPicPr>
                   <pic:blipFill>
-                    <a:blip r:embed="rId5"/>
+                    <a:blip r:embed="rId17"/>
                     <a:stretch>
                       <a:fillRect/>
                     </a:stretch>
@@ -1196,7 +1949,7 @@
                     <pic:cNvPicPr/>
                   </pic:nvPicPr>
                   <pic:blipFill>
-                    <a:blip r:embed="rId6"/>
+                    <a:blip r:embed="rId18"/>
                     <a:stretch>
                       <a:fillRect/>
                     </a:stretch>
@@ -1249,7 +2002,7 @@
                     <pic:cNvPicPr/>
                   </pic:nvPicPr>
                   <pic:blipFill>
-                    <a:blip r:embed="rId7"/>
+                    <a:blip r:embed="rId19"/>
                     <a:stretch>
                       <a:fillRect/>
                     </a:stretch>
@@ -1301,7 +2054,7 @@
                     <pic:cNvPicPr/>
                   </pic:nvPicPr>
                   <pic:blipFill>
-                    <a:blip r:embed="rId8"/>
+                    <a:blip r:embed="rId20"/>
                     <a:stretch>
                       <a:fillRect/>
                     </a:stretch>
@@ -1500,6 +2253,68 @@
       </w:pPr>
       <w:r>
         <w:rPr>
+          <w:noProof/>
+        </w:rPr>
+        <w:lastRenderedPageBreak/>
+        <w:drawing>
+          <wp:inline distT="0" distB="0" distL="0" distR="0" wp14:anchorId="31FF9A1A" wp14:editId="35C7AE10">
+            <wp:extent cx="1266825" cy="1381125"/>
+            <wp:effectExtent l="0" t="0" r="9525" b="9525"/>
+            <wp:docPr id="694769453" name="Obraz 1" descr="Obraz zawierający tekst, zrzut ekranu, Czcionka, numer&#10;&#10;Opis wygenerowany automatycznie"/>
+            <wp:cNvGraphicFramePr>
+              <a:graphicFrameLocks xmlns:a="http://schemas.openxmlformats.org/drawingml/2006/main" noChangeAspect="1"/>
+            </wp:cNvGraphicFramePr>
+            <a:graphic xmlns:a="http://schemas.openxmlformats.org/drawingml/2006/main">
+              <a:graphicData uri="http://schemas.openxmlformats.org/drawingml/2006/picture">
+                <pic:pic xmlns:pic="http://schemas.openxmlformats.org/drawingml/2006/picture">
+                  <pic:nvPicPr>
+                    <pic:cNvPr id="694769453" name="Obraz 1" descr="Obraz zawierający tekst, zrzut ekranu, Czcionka, numer&#10;&#10;Opis wygenerowany automatycznie"/>
+                    <pic:cNvPicPr>
+                      <a:picLocks noChangeAspect="1" noChangeArrowheads="1"/>
+                    </pic:cNvPicPr>
+                  </pic:nvPicPr>
+                  <pic:blipFill>
+                    <a:blip r:embed="rId21">
+                      <a:extLst>
+                        <a:ext uri="{28A0092B-C50C-407E-A947-70E740481C1C}">
+                          <a14:useLocalDpi xmlns:a14="http://schemas.microsoft.com/office/drawing/2010/main" val="0"/>
+                        </a:ext>
+                      </a:extLst>
+                    </a:blip>
+                    <a:srcRect/>
+                    <a:stretch>
+                      <a:fillRect/>
+                    </a:stretch>
+                  </pic:blipFill>
+                  <pic:spPr bwMode="auto">
+                    <a:xfrm>
+                      <a:off x="0" y="0"/>
+                      <a:ext cx="1266825" cy="1381125"/>
+                    </a:xfrm>
+                    <a:prstGeom prst="rect">
+                      <a:avLst/>
+                    </a:prstGeom>
+                    <a:noFill/>
+                    <a:ln>
+                      <a:noFill/>
+                    </a:ln>
+                  </pic:spPr>
+                </pic:pic>
+              </a:graphicData>
+            </a:graphic>
+          </wp:inline>
+        </w:drawing>
+      </w:r>
+    </w:p>
+    <w:p>
+      <w:pPr>
+        <w:rPr>
+          <w:b/>
+          <w:bCs/>
+        </w:rPr>
+      </w:pPr>
+      <w:r>
+        <w:rPr>
           <w:b/>
           <w:bCs/>
         </w:rPr>
@@ -1528,7 +2343,6 @@
           <w:color w:val="FFFFFF" w:themeColor="background1"/>
           <w:lang w:val="en-US"/>
         </w:rPr>
-        <w:lastRenderedPageBreak/>
         <w:t xml:space="preserve">grant select on table departments to user1, user2, user3; </w:t>
       </w:r>
     </w:p>
@@ -1540,6 +2354,59 @@
           <w:lang w:val="en-US"/>
         </w:rPr>
       </w:pPr>
+      <w:r>
+        <w:rPr>
+          <w:noProof/>
+        </w:rPr>
+        <w:drawing>
+          <wp:inline distT="0" distB="0" distL="0" distR="0" wp14:anchorId="5BAFB6B9" wp14:editId="7F01C007">
+            <wp:extent cx="1266825" cy="1381125"/>
+            <wp:effectExtent l="0" t="0" r="9525" b="9525"/>
+            <wp:docPr id="2047284580" name="Obraz 2" descr="Obraz zawierający tekst, zrzut ekranu, Czcionka, numer&#10;&#10;Opis wygenerowany automatycznie"/>
+            <wp:cNvGraphicFramePr>
+              <a:graphicFrameLocks xmlns:a="http://schemas.openxmlformats.org/drawingml/2006/main" noChangeAspect="1"/>
+            </wp:cNvGraphicFramePr>
+            <a:graphic xmlns:a="http://schemas.openxmlformats.org/drawingml/2006/main">
+              <a:graphicData uri="http://schemas.openxmlformats.org/drawingml/2006/picture">
+                <pic:pic xmlns:pic="http://schemas.openxmlformats.org/drawingml/2006/picture">
+                  <pic:nvPicPr>
+                    <pic:cNvPr id="2047284580" name="Obraz 2" descr="Obraz zawierający tekst, zrzut ekranu, Czcionka, numer&#10;&#10;Opis wygenerowany automatycznie"/>
+                    <pic:cNvPicPr>
+                      <a:picLocks noChangeAspect="1" noChangeArrowheads="1"/>
+                    </pic:cNvPicPr>
+                  </pic:nvPicPr>
+                  <pic:blipFill>
+                    <a:blip r:embed="rId21">
+                      <a:extLst>
+                        <a:ext uri="{28A0092B-C50C-407E-A947-70E740481C1C}">
+                          <a14:useLocalDpi xmlns:a14="http://schemas.microsoft.com/office/drawing/2010/main" val="0"/>
+                        </a:ext>
+                      </a:extLst>
+                    </a:blip>
+                    <a:srcRect/>
+                    <a:stretch>
+                      <a:fillRect/>
+                    </a:stretch>
+                  </pic:blipFill>
+                  <pic:spPr bwMode="auto">
+                    <a:xfrm>
+                      <a:off x="0" y="0"/>
+                      <a:ext cx="1266825" cy="1381125"/>
+                    </a:xfrm>
+                    <a:prstGeom prst="rect">
+                      <a:avLst/>
+                    </a:prstGeom>
+                    <a:noFill/>
+                    <a:ln>
+                      <a:noFill/>
+                    </a:ln>
+                  </pic:spPr>
+                </pic:pic>
+              </a:graphicData>
+            </a:graphic>
+          </wp:inline>
+        </w:drawing>
+      </w:r>
     </w:p>
     <w:p>
       <w:pPr>
@@ -1595,6 +2462,68 @@
         <w:rPr>
           <w:b/>
           <w:bCs/>
+          <w:lang w:val="en-US"/>
+        </w:rPr>
+      </w:pPr>
+      <w:r>
+        <w:rPr>
+          <w:noProof/>
+        </w:rPr>
+        <w:drawing>
+          <wp:inline distT="0" distB="0" distL="0" distR="0" wp14:anchorId="7A619B08" wp14:editId="0D858136">
+            <wp:extent cx="2257425" cy="647700"/>
+            <wp:effectExtent l="0" t="0" r="9525" b="0"/>
+            <wp:docPr id="47300678" name="Obraz 4" descr="Obraz zawierający tekst, Czcionka, linia, zrzut ekranu&#10;&#10;Opis wygenerowany automatycznie"/>
+            <wp:cNvGraphicFramePr>
+              <a:graphicFrameLocks xmlns:a="http://schemas.openxmlformats.org/drawingml/2006/main" noChangeAspect="1"/>
+            </wp:cNvGraphicFramePr>
+            <a:graphic xmlns:a="http://schemas.openxmlformats.org/drawingml/2006/main">
+              <a:graphicData uri="http://schemas.openxmlformats.org/drawingml/2006/picture">
+                <pic:pic xmlns:pic="http://schemas.openxmlformats.org/drawingml/2006/picture">
+                  <pic:nvPicPr>
+                    <pic:cNvPr id="47300678" name="Obraz 4" descr="Obraz zawierający tekst, Czcionka, linia, zrzut ekranu&#10;&#10;Opis wygenerowany automatycznie"/>
+                    <pic:cNvPicPr>
+                      <a:picLocks noChangeAspect="1" noChangeArrowheads="1"/>
+                    </pic:cNvPicPr>
+                  </pic:nvPicPr>
+                  <pic:blipFill>
+                    <a:blip r:embed="rId22">
+                      <a:extLst>
+                        <a:ext uri="{28A0092B-C50C-407E-A947-70E740481C1C}">
+                          <a14:useLocalDpi xmlns:a14="http://schemas.microsoft.com/office/drawing/2010/main" val="0"/>
+                        </a:ext>
+                      </a:extLst>
+                    </a:blip>
+                    <a:srcRect/>
+                    <a:stretch>
+                      <a:fillRect/>
+                    </a:stretch>
+                  </pic:blipFill>
+                  <pic:spPr bwMode="auto">
+                    <a:xfrm>
+                      <a:off x="0" y="0"/>
+                      <a:ext cx="2257425" cy="647700"/>
+                    </a:xfrm>
+                    <a:prstGeom prst="rect">
+                      <a:avLst/>
+                    </a:prstGeom>
+                    <a:noFill/>
+                    <a:ln>
+                      <a:noFill/>
+                    </a:ln>
+                  </pic:spPr>
+                </pic:pic>
+              </a:graphicData>
+            </a:graphic>
+          </wp:inline>
+        </w:drawing>
+      </w:r>
+    </w:p>
+    <w:p>
+      <w:pPr>
+        <w:rPr>
+          <w:b/>
+          <w:bCs/>
         </w:rPr>
       </w:pPr>
       <w:r>
@@ -1665,10 +2594,70 @@
     <w:p>
       <w:pPr>
         <w:rPr>
-          <w:b/>
-          <w:bCs/>
-        </w:rPr>
-      </w:pPr>
+          <w:noProof/>
+        </w:rPr>
+      </w:pPr>
+    </w:p>
+    <w:p>
+      <w:pPr>
+        <w:rPr>
+          <w:b/>
+          <w:bCs/>
+        </w:rPr>
+      </w:pPr>
+      <w:r>
+        <w:rPr>
+          <w:noProof/>
+        </w:rPr>
+        <w:drawing>
+          <wp:inline distT="0" distB="0" distL="0" distR="0" wp14:anchorId="0E8F8D90" wp14:editId="343690F9">
+            <wp:extent cx="3714750" cy="866775"/>
+            <wp:effectExtent l="0" t="0" r="0" b="9525"/>
+            <wp:docPr id="2027601107" name="Obraz 6" descr="Obraz zawierający tekst, zrzut ekranu, Czcionka, linia&#10;&#10;Opis wygenerowany automatycznie"/>
+            <wp:cNvGraphicFramePr>
+              <a:graphicFrameLocks xmlns:a="http://schemas.openxmlformats.org/drawingml/2006/main" noChangeAspect="1"/>
+            </wp:cNvGraphicFramePr>
+            <a:graphic xmlns:a="http://schemas.openxmlformats.org/drawingml/2006/main">
+              <a:graphicData uri="http://schemas.openxmlformats.org/drawingml/2006/picture">
+                <pic:pic xmlns:pic="http://schemas.openxmlformats.org/drawingml/2006/picture">
+                  <pic:nvPicPr>
+                    <pic:cNvPr id="2027601107" name="Obraz 6" descr="Obraz zawierający tekst, zrzut ekranu, Czcionka, linia&#10;&#10;Opis wygenerowany automatycznie"/>
+                    <pic:cNvPicPr>
+                      <a:picLocks noChangeAspect="1" noChangeArrowheads="1"/>
+                    </pic:cNvPicPr>
+                  </pic:nvPicPr>
+                  <pic:blipFill>
+                    <a:blip r:embed="rId23">
+                      <a:extLst>
+                        <a:ext uri="{28A0092B-C50C-407E-A947-70E740481C1C}">
+                          <a14:useLocalDpi xmlns:a14="http://schemas.microsoft.com/office/drawing/2010/main" val="0"/>
+                        </a:ext>
+                      </a:extLst>
+                    </a:blip>
+                    <a:srcRect/>
+                    <a:stretch>
+                      <a:fillRect/>
+                    </a:stretch>
+                  </pic:blipFill>
+                  <pic:spPr bwMode="auto">
+                    <a:xfrm>
+                      <a:off x="0" y="0"/>
+                      <a:ext cx="3714750" cy="866775"/>
+                    </a:xfrm>
+                    <a:prstGeom prst="rect">
+                      <a:avLst/>
+                    </a:prstGeom>
+                    <a:noFill/>
+                    <a:ln>
+                      <a:noFill/>
+                    </a:ln>
+                  </pic:spPr>
+                </pic:pic>
+              </a:graphicData>
+            </a:graphic>
+          </wp:inline>
+        </w:drawing>
+      </w:r>
     </w:p>
     <w:p>
       <w:pPr>
@@ -1726,24 +2715,85 @@
     <w:p>
       <w:pPr>
         <w:rPr>
-          <w:b/>
-          <w:bCs/>
-          <w:lang w:val="en-US"/>
-        </w:rPr>
-      </w:pPr>
-    </w:p>
-    <w:p>
-      <w:pPr>
-        <w:rPr>
-          <w:b/>
-          <w:bCs/>
-        </w:rPr>
-      </w:pPr>
-      <w:r>
-        <w:rPr>
-          <w:b/>
-          <w:bCs/>
-        </w:rPr>
+          <w:noProof/>
+        </w:rPr>
+      </w:pPr>
+    </w:p>
+    <w:p>
+      <w:pPr>
+        <w:rPr>
+          <w:b/>
+          <w:bCs/>
+          <w:lang w:val="en-US"/>
+        </w:rPr>
+      </w:pPr>
+      <w:r>
+        <w:rPr>
+          <w:noProof/>
+        </w:rPr>
+        <w:drawing>
+          <wp:inline distT="0" distB="0" distL="0" distR="0" wp14:anchorId="5F965621" wp14:editId="25730CE7">
+            <wp:extent cx="2400300" cy="657225"/>
+            <wp:effectExtent l="0" t="0" r="0" b="9525"/>
+            <wp:docPr id="1724235283" name="Obraz 7" descr="Obraz zawierający tekst, Czcionka, zrzut ekranu, linia&#10;&#10;Opis wygenerowany automatycznie"/>
+            <wp:cNvGraphicFramePr>
+              <a:graphicFrameLocks xmlns:a="http://schemas.openxmlformats.org/drawingml/2006/main" noChangeAspect="1"/>
+            </wp:cNvGraphicFramePr>
+            <a:graphic xmlns:a="http://schemas.openxmlformats.org/drawingml/2006/main">
+              <a:graphicData uri="http://schemas.openxmlformats.org/drawingml/2006/picture">
+                <pic:pic xmlns:pic="http://schemas.openxmlformats.org/drawingml/2006/picture">
+                  <pic:nvPicPr>
+                    <pic:cNvPr id="1724235283" name="Obraz 7" descr="Obraz zawierający tekst, Czcionka, zrzut ekranu, linia&#10;&#10;Opis wygenerowany automatycznie"/>
+                    <pic:cNvPicPr>
+                      <a:picLocks noChangeAspect="1" noChangeArrowheads="1"/>
+                    </pic:cNvPicPr>
+                  </pic:nvPicPr>
+                  <pic:blipFill>
+                    <a:blip r:embed="rId24">
+                      <a:extLst>
+                        <a:ext uri="{28A0092B-C50C-407E-A947-70E740481C1C}">
+                          <a14:useLocalDpi xmlns:a14="http://schemas.microsoft.com/office/drawing/2010/main" val="0"/>
+                        </a:ext>
+                      </a:extLst>
+                    </a:blip>
+                    <a:srcRect/>
+                    <a:stretch>
+                      <a:fillRect/>
+                    </a:stretch>
+                  </pic:blipFill>
+                  <pic:spPr bwMode="auto">
+                    <a:xfrm>
+                      <a:off x="0" y="0"/>
+                      <a:ext cx="2400300" cy="657225"/>
+                    </a:xfrm>
+                    <a:prstGeom prst="rect">
+                      <a:avLst/>
+                    </a:prstGeom>
+                    <a:noFill/>
+                    <a:ln>
+                      <a:noFill/>
+                    </a:ln>
+                  </pic:spPr>
+                </pic:pic>
+              </a:graphicData>
+            </a:graphic>
+          </wp:inline>
+        </w:drawing>
+      </w:r>
+    </w:p>
+    <w:p>
+      <w:pPr>
+        <w:rPr>
+          <w:b/>
+          <w:bCs/>
+        </w:rPr>
+      </w:pPr>
+      <w:r>
+        <w:rPr>
+          <w:b/>
+          <w:bCs/>
+        </w:rPr>
+        <w:lastRenderedPageBreak/>
         <w:t>6</w:t>
       </w:r>
       <w:r>
@@ -1793,11 +2843,71 @@
     <w:p>
       <w:pPr>
         <w:rPr>
-          <w:b/>
-          <w:bCs/>
-          <w:lang w:val="en-US"/>
-        </w:rPr>
-      </w:pPr>
+          <w:noProof/>
+        </w:rPr>
+      </w:pPr>
+    </w:p>
+    <w:p>
+      <w:pPr>
+        <w:rPr>
+          <w:b/>
+          <w:bCs/>
+          <w:lang w:val="en-US"/>
+        </w:rPr>
+      </w:pPr>
+      <w:r>
+        <w:rPr>
+          <w:noProof/>
+        </w:rPr>
+        <w:drawing>
+          <wp:inline distT="0" distB="0" distL="0" distR="0" wp14:anchorId="1F015F75" wp14:editId="12B7C3B4">
+            <wp:extent cx="2324100" cy="628650"/>
+            <wp:effectExtent l="0" t="0" r="0" b="0"/>
+            <wp:docPr id="458277655" name="Obraz 8" descr="Obraz zawierający tekst, Czcionka, zrzut ekranu, linia&#10;&#10;Opis wygenerowany automatycznie"/>
+            <wp:cNvGraphicFramePr>
+              <a:graphicFrameLocks xmlns:a="http://schemas.openxmlformats.org/drawingml/2006/main" noChangeAspect="1"/>
+            </wp:cNvGraphicFramePr>
+            <a:graphic xmlns:a="http://schemas.openxmlformats.org/drawingml/2006/main">
+              <a:graphicData uri="http://schemas.openxmlformats.org/drawingml/2006/picture">
+                <pic:pic xmlns:pic="http://schemas.openxmlformats.org/drawingml/2006/picture">
+                  <pic:nvPicPr>
+                    <pic:cNvPr id="458277655" name="Obraz 8" descr="Obraz zawierający tekst, Czcionka, zrzut ekranu, linia&#10;&#10;Opis wygenerowany automatycznie"/>
+                    <pic:cNvPicPr>
+                      <a:picLocks noChangeAspect="1" noChangeArrowheads="1"/>
+                    </pic:cNvPicPr>
+                  </pic:nvPicPr>
+                  <pic:blipFill>
+                    <a:blip r:embed="rId25">
+                      <a:extLst>
+                        <a:ext uri="{28A0092B-C50C-407E-A947-70E740481C1C}">
+                          <a14:useLocalDpi xmlns:a14="http://schemas.microsoft.com/office/drawing/2010/main" val="0"/>
+                        </a:ext>
+                      </a:extLst>
+                    </a:blip>
+                    <a:srcRect/>
+                    <a:stretch>
+                      <a:fillRect/>
+                    </a:stretch>
+                  </pic:blipFill>
+                  <pic:spPr bwMode="auto">
+                    <a:xfrm>
+                      <a:off x="0" y="0"/>
+                      <a:ext cx="2324100" cy="628650"/>
+                    </a:xfrm>
+                    <a:prstGeom prst="rect">
+                      <a:avLst/>
+                    </a:prstGeom>
+                    <a:noFill/>
+                    <a:ln>
+                      <a:noFill/>
+                    </a:ln>
+                  </pic:spPr>
+                </pic:pic>
+              </a:graphicData>
+            </a:graphic>
+          </wp:inline>
+        </w:drawing>
+      </w:r>
     </w:p>
     <w:p>
       <w:pPr>
@@ -1828,11 +2938,31 @@
         <w:ind w:left="720"/>
         <w:rPr>
           <w:color w:val="FFFFFF" w:themeColor="background1"/>
-        </w:rPr>
-      </w:pPr>
-      <w:r>
-        <w:rPr>
-          <w:color w:val="FFFFFF" w:themeColor="background1"/>
+          <w:lang w:val="en-US"/>
+        </w:rPr>
+      </w:pPr>
+      <w:r>
+        <w:rPr>
+          <w:color w:val="FFFFFF" w:themeColor="background1"/>
+          <w:lang w:val="en-US"/>
+        </w:rPr>
+        <w:t>set role user1;</w:t>
+      </w:r>
+    </w:p>
+    <w:p>
+      <w:pPr>
+        <w:pStyle w:val="HTML-wstpniesformatowany"/>
+        <w:shd w:val="clear" w:color="auto" w:fill="1E1F22"/>
+        <w:ind w:left="720"/>
+        <w:rPr>
+          <w:color w:val="FFFFFF" w:themeColor="background1"/>
+          <w:lang w:val="en-US"/>
+        </w:rPr>
+      </w:pPr>
+      <w:r>
+        <w:rPr>
+          <w:color w:val="FFFFFF" w:themeColor="background1"/>
+          <w:lang w:val="en-US"/>
         </w:rPr>
         <w:t>grant role1 to user2;</w:t>
       </w:r>
@@ -1840,10 +2970,71 @@
     <w:p>
       <w:pPr>
         <w:rPr>
-          <w:b/>
-          <w:bCs/>
-        </w:rPr>
-      </w:pPr>
+          <w:noProof/>
+          <w:lang w:val="en-US"/>
+        </w:rPr>
+      </w:pPr>
+    </w:p>
+    <w:p>
+      <w:pPr>
+        <w:rPr>
+          <w:b/>
+          <w:bCs/>
+        </w:rPr>
+      </w:pPr>
+      <w:r>
+        <w:rPr>
+          <w:noProof/>
+        </w:rPr>
+        <w:drawing>
+          <wp:inline distT="0" distB="0" distL="0" distR="0" wp14:anchorId="77243D8D" wp14:editId="445A3991">
+            <wp:extent cx="2886075" cy="638175"/>
+            <wp:effectExtent l="0" t="0" r="9525" b="9525"/>
+            <wp:docPr id="729369391" name="Obraz 9" descr="Obraz zawierający tekst, Czcionka, linia, zrzut ekranu&#10;&#10;Opis wygenerowany automatycznie"/>
+            <wp:cNvGraphicFramePr>
+              <a:graphicFrameLocks xmlns:a="http://schemas.openxmlformats.org/drawingml/2006/main" noChangeAspect="1"/>
+            </wp:cNvGraphicFramePr>
+            <a:graphic xmlns:a="http://schemas.openxmlformats.org/drawingml/2006/main">
+              <a:graphicData uri="http://schemas.openxmlformats.org/drawingml/2006/picture">
+                <pic:pic xmlns:pic="http://schemas.openxmlformats.org/drawingml/2006/picture">
+                  <pic:nvPicPr>
+                    <pic:cNvPr id="729369391" name="Obraz 9" descr="Obraz zawierający tekst, Czcionka, linia, zrzut ekranu&#10;&#10;Opis wygenerowany automatycznie"/>
+                    <pic:cNvPicPr>
+                      <a:picLocks noChangeAspect="1" noChangeArrowheads="1"/>
+                    </pic:cNvPicPr>
+                  </pic:nvPicPr>
+                  <pic:blipFill>
+                    <a:blip r:embed="rId26">
+                      <a:extLst>
+                        <a:ext uri="{28A0092B-C50C-407E-A947-70E740481C1C}">
+                          <a14:useLocalDpi xmlns:a14="http://schemas.microsoft.com/office/drawing/2010/main" val="0"/>
+                        </a:ext>
+                      </a:extLst>
+                    </a:blip>
+                    <a:srcRect/>
+                    <a:stretch>
+                      <a:fillRect/>
+                    </a:stretch>
+                  </pic:blipFill>
+                  <pic:spPr bwMode="auto">
+                    <a:xfrm>
+                      <a:off x="0" y="0"/>
+                      <a:ext cx="2886075" cy="638175"/>
+                    </a:xfrm>
+                    <a:prstGeom prst="rect">
+                      <a:avLst/>
+                    </a:prstGeom>
+                    <a:noFill/>
+                    <a:ln>
+                      <a:noFill/>
+                    </a:ln>
+                  </pic:spPr>
+                </pic:pic>
+              </a:graphicData>
+            </a:graphic>
+          </wp:inline>
+        </w:drawing>
+      </w:r>
     </w:p>
     <w:p>
       <w:pPr>
@@ -1906,11 +3097,71 @@
     <w:p>
       <w:pPr>
         <w:rPr>
-          <w:b/>
-          <w:bCs/>
-          <w:lang w:val="en-US"/>
-        </w:rPr>
-      </w:pPr>
+          <w:noProof/>
+        </w:rPr>
+      </w:pPr>
+    </w:p>
+    <w:p>
+      <w:pPr>
+        <w:rPr>
+          <w:b/>
+          <w:bCs/>
+          <w:lang w:val="en-US"/>
+        </w:rPr>
+      </w:pPr>
+      <w:r>
+        <w:rPr>
+          <w:noProof/>
+        </w:rPr>
+        <w:drawing>
+          <wp:inline distT="0" distB="0" distL="0" distR="0" wp14:anchorId="37E0F4EC" wp14:editId="4C20CE63">
+            <wp:extent cx="3295650" cy="676275"/>
+            <wp:effectExtent l="0" t="0" r="0" b="9525"/>
+            <wp:docPr id="841280527" name="Obraz 10" descr="Obraz zawierający tekst, Czcionka, zrzut ekranu, linia&#10;&#10;Opis wygenerowany automatycznie"/>
+            <wp:cNvGraphicFramePr>
+              <a:graphicFrameLocks xmlns:a="http://schemas.openxmlformats.org/drawingml/2006/main" noChangeAspect="1"/>
+            </wp:cNvGraphicFramePr>
+            <a:graphic xmlns:a="http://schemas.openxmlformats.org/drawingml/2006/main">
+              <a:graphicData uri="http://schemas.openxmlformats.org/drawingml/2006/picture">
+                <pic:pic xmlns:pic="http://schemas.openxmlformats.org/drawingml/2006/picture">
+                  <pic:nvPicPr>
+                    <pic:cNvPr id="841280527" name="Obraz 10" descr="Obraz zawierający tekst, Czcionka, zrzut ekranu, linia&#10;&#10;Opis wygenerowany automatycznie"/>
+                    <pic:cNvPicPr>
+                      <a:picLocks noChangeAspect="1" noChangeArrowheads="1"/>
+                    </pic:cNvPicPr>
+                  </pic:nvPicPr>
+                  <pic:blipFill>
+                    <a:blip r:embed="rId27">
+                      <a:extLst>
+                        <a:ext uri="{28A0092B-C50C-407E-A947-70E740481C1C}">
+                          <a14:useLocalDpi xmlns:a14="http://schemas.microsoft.com/office/drawing/2010/main" val="0"/>
+                        </a:ext>
+                      </a:extLst>
+                    </a:blip>
+                    <a:srcRect/>
+                    <a:stretch>
+                      <a:fillRect/>
+                    </a:stretch>
+                  </pic:blipFill>
+                  <pic:spPr bwMode="auto">
+                    <a:xfrm>
+                      <a:off x="0" y="0"/>
+                      <a:ext cx="3295650" cy="676275"/>
+                    </a:xfrm>
+                    <a:prstGeom prst="rect">
+                      <a:avLst/>
+                    </a:prstGeom>
+                    <a:noFill/>
+                    <a:ln>
+                      <a:noFill/>
+                    </a:ln>
+                  </pic:spPr>
+                </pic:pic>
+              </a:graphicData>
+            </a:graphic>
+          </wp:inline>
+        </w:drawing>
+      </w:r>
     </w:p>
     <w:p>
       <w:pPr>
@@ -1969,15 +3220,59 @@
           <w:lang w:val="en-US"/>
         </w:rPr>
       </w:pPr>
-    </w:p>
-    <w:p>
-      <w:pPr>
-        <w:rPr>
-          <w:b/>
-          <w:bCs/>
-          <w:lang w:val="en-US"/>
-        </w:rPr>
-      </w:pPr>
+      <w:r>
+        <w:rPr>
+          <w:noProof/>
+        </w:rPr>
+        <w:drawing>
+          <wp:inline distT="0" distB="0" distL="0" distR="0" wp14:anchorId="6F32970E" wp14:editId="02D9F005">
+            <wp:extent cx="2362200" cy="828675"/>
+            <wp:effectExtent l="0" t="0" r="0" b="9525"/>
+            <wp:docPr id="770907932" name="Obraz 11" descr="Obraz zawierający tekst, Czcionka, zrzut ekranu, biały&#10;&#10;Opis wygenerowany automatycznie"/>
+            <wp:cNvGraphicFramePr>
+              <a:graphicFrameLocks xmlns:a="http://schemas.openxmlformats.org/drawingml/2006/main" noChangeAspect="1"/>
+            </wp:cNvGraphicFramePr>
+            <a:graphic xmlns:a="http://schemas.openxmlformats.org/drawingml/2006/main">
+              <a:graphicData uri="http://schemas.openxmlformats.org/drawingml/2006/picture">
+                <pic:pic xmlns:pic="http://schemas.openxmlformats.org/drawingml/2006/picture">
+                  <pic:nvPicPr>
+                    <pic:cNvPr id="770907932" name="Obraz 11" descr="Obraz zawierający tekst, Czcionka, zrzut ekranu, biały&#10;&#10;Opis wygenerowany automatycznie"/>
+                    <pic:cNvPicPr>
+                      <a:picLocks noChangeAspect="1" noChangeArrowheads="1"/>
+                    </pic:cNvPicPr>
+                  </pic:nvPicPr>
+                  <pic:blipFill>
+                    <a:blip r:embed="rId28">
+                      <a:extLst>
+                        <a:ext uri="{28A0092B-C50C-407E-A947-70E740481C1C}">
+                          <a14:useLocalDpi xmlns:a14="http://schemas.microsoft.com/office/drawing/2010/main" val="0"/>
+                        </a:ext>
+                      </a:extLst>
+                    </a:blip>
+                    <a:srcRect/>
+                    <a:stretch>
+                      <a:fillRect/>
+                    </a:stretch>
+                  </pic:blipFill>
+                  <pic:spPr bwMode="auto">
+                    <a:xfrm>
+                      <a:off x="0" y="0"/>
+                      <a:ext cx="2362200" cy="828675"/>
+                    </a:xfrm>
+                    <a:prstGeom prst="rect">
+                      <a:avLst/>
+                    </a:prstGeom>
+                    <a:noFill/>
+                    <a:ln>
+                      <a:noFill/>
+                    </a:ln>
+                  </pic:spPr>
+                </pic:pic>
+              </a:graphicData>
+            </a:graphic>
+          </wp:inline>
+        </w:drawing>
+      </w:r>
     </w:p>
     <w:p>
       <w:pPr>
@@ -2064,10 +3359,70 @@
     <w:p>
       <w:pPr>
         <w:rPr>
-          <w:b/>
-          <w:bCs/>
-        </w:rPr>
-      </w:pPr>
+          <w:noProof/>
+        </w:rPr>
+      </w:pPr>
+    </w:p>
+    <w:p>
+      <w:pPr>
+        <w:rPr>
+          <w:b/>
+          <w:bCs/>
+        </w:rPr>
+      </w:pPr>
+      <w:r>
+        <w:rPr>
+          <w:noProof/>
+        </w:rPr>
+        <w:drawing>
+          <wp:inline distT="0" distB="0" distL="0" distR="0" wp14:anchorId="0CB19409" wp14:editId="1388D4A5">
+            <wp:extent cx="4657725" cy="523875"/>
+            <wp:effectExtent l="0" t="0" r="9525" b="9525"/>
+            <wp:docPr id="1121944986" name="Obraz 12" descr="Obraz zawierający tekst, zrzut ekranu, Czcionka, linia&#10;&#10;Opis wygenerowany automatycznie"/>
+            <wp:cNvGraphicFramePr>
+              <a:graphicFrameLocks xmlns:a="http://schemas.openxmlformats.org/drawingml/2006/main" noChangeAspect="1"/>
+            </wp:cNvGraphicFramePr>
+            <a:graphic xmlns:a="http://schemas.openxmlformats.org/drawingml/2006/main">
+              <a:graphicData uri="http://schemas.openxmlformats.org/drawingml/2006/picture">
+                <pic:pic xmlns:pic="http://schemas.openxmlformats.org/drawingml/2006/picture">
+                  <pic:nvPicPr>
+                    <pic:cNvPr id="1121944986" name="Obraz 12" descr="Obraz zawierający tekst, zrzut ekranu, Czcionka, linia&#10;&#10;Opis wygenerowany automatycznie"/>
+                    <pic:cNvPicPr>
+                      <a:picLocks noChangeAspect="1" noChangeArrowheads="1"/>
+                    </pic:cNvPicPr>
+                  </pic:nvPicPr>
+                  <pic:blipFill>
+                    <a:blip r:embed="rId29">
+                      <a:extLst>
+                        <a:ext uri="{28A0092B-C50C-407E-A947-70E740481C1C}">
+                          <a14:useLocalDpi xmlns:a14="http://schemas.microsoft.com/office/drawing/2010/main" val="0"/>
+                        </a:ext>
+                      </a:extLst>
+                    </a:blip>
+                    <a:srcRect/>
+                    <a:stretch>
+                      <a:fillRect/>
+                    </a:stretch>
+                  </pic:blipFill>
+                  <pic:spPr bwMode="auto">
+                    <a:xfrm>
+                      <a:off x="0" y="0"/>
+                      <a:ext cx="4657725" cy="523875"/>
+                    </a:xfrm>
+                    <a:prstGeom prst="rect">
+                      <a:avLst/>
+                    </a:prstGeom>
+                    <a:noFill/>
+                    <a:ln>
+                      <a:noFill/>
+                    </a:ln>
+                  </pic:spPr>
+                </pic:pic>
+              </a:graphicData>
+            </a:graphic>
+          </wp:inline>
+        </w:drawing>
+      </w:r>
     </w:p>
     <w:p>
       <w:pPr>
@@ -2127,6 +3482,7 @@
         <w:rPr>
           <w:color w:val="FFFFFF" w:themeColor="background1"/>
         </w:rPr>
+        <w:lastRenderedPageBreak/>
         <w:t>--nie mozna</w:t>
       </w:r>
     </w:p>
@@ -2137,20 +3493,72 @@
           <w:bCs/>
         </w:rPr>
       </w:pPr>
-    </w:p>
-    <w:p>
-      <w:pPr>
-        <w:rPr>
-          <w:b/>
-          <w:bCs/>
-        </w:rPr>
-      </w:pPr>
-      <w:r>
-        <w:rPr>
-          <w:b/>
-          <w:bCs/>
-        </w:rPr>
-        <w:lastRenderedPageBreak/>
+      <w:r>
+        <w:rPr>
+          <w:noProof/>
+        </w:rPr>
+        <w:drawing>
+          <wp:inline distT="0" distB="0" distL="0" distR="0" wp14:anchorId="3FC96EA0" wp14:editId="4E1D8DC5">
+            <wp:extent cx="5760720" cy="403225"/>
+            <wp:effectExtent l="0" t="0" r="0" b="0"/>
+            <wp:docPr id="1174020001" name="Obraz 13"/>
+            <wp:cNvGraphicFramePr>
+              <a:graphicFrameLocks xmlns:a="http://schemas.openxmlformats.org/drawingml/2006/main" noChangeAspect="1"/>
+            </wp:cNvGraphicFramePr>
+            <a:graphic xmlns:a="http://schemas.openxmlformats.org/drawingml/2006/main">
+              <a:graphicData uri="http://schemas.openxmlformats.org/drawingml/2006/picture">
+                <pic:pic xmlns:pic="http://schemas.openxmlformats.org/drawingml/2006/picture">
+                  <pic:nvPicPr>
+                    <pic:cNvPr id="0" name="Picture 25"/>
+                    <pic:cNvPicPr>
+                      <a:picLocks noChangeAspect="1" noChangeArrowheads="1"/>
+                    </pic:cNvPicPr>
+                  </pic:nvPicPr>
+                  <pic:blipFill>
+                    <a:blip r:embed="rId30">
+                      <a:extLst>
+                        <a:ext uri="{28A0092B-C50C-407E-A947-70E740481C1C}">
+                          <a14:useLocalDpi xmlns:a14="http://schemas.microsoft.com/office/drawing/2010/main" val="0"/>
+                        </a:ext>
+                      </a:extLst>
+                    </a:blip>
+                    <a:srcRect/>
+                    <a:stretch>
+                      <a:fillRect/>
+                    </a:stretch>
+                  </pic:blipFill>
+                  <pic:spPr bwMode="auto">
+                    <a:xfrm>
+                      <a:off x="0" y="0"/>
+                      <a:ext cx="5760720" cy="403225"/>
+                    </a:xfrm>
+                    <a:prstGeom prst="rect">
+                      <a:avLst/>
+                    </a:prstGeom>
+                    <a:noFill/>
+                    <a:ln>
+                      <a:noFill/>
+                    </a:ln>
+                  </pic:spPr>
+                </pic:pic>
+              </a:graphicData>
+            </a:graphic>
+          </wp:inline>
+        </w:drawing>
+      </w:r>
+    </w:p>
+    <w:p>
+      <w:pPr>
+        <w:rPr>
+          <w:b/>
+          <w:bCs/>
+        </w:rPr>
+      </w:pPr>
+      <w:r>
+        <w:rPr>
+          <w:b/>
+          <w:bCs/>
+        </w:rPr>
         <w:t>1</w:t>
       </w:r>
       <w:r>
@@ -2234,6 +3642,74 @@
           <w:color w:val="FFFFFF" w:themeColor="background1"/>
         </w:rPr>
         <w:t>--nie mozna</w:t>
+      </w:r>
+    </w:p>
+    <w:p>
+      <w:pPr>
+        <w:rPr>
+          <w:noProof/>
+        </w:rPr>
+      </w:pPr>
+    </w:p>
+    <w:p>
+      <w:pPr>
+        <w:rPr>
+          <w:b/>
+          <w:bCs/>
+        </w:rPr>
+      </w:pPr>
+      <w:r>
+        <w:rPr>
+          <w:noProof/>
+        </w:rPr>
+        <w:drawing>
+          <wp:inline distT="0" distB="0" distL="0" distR="0" wp14:anchorId="2437A046" wp14:editId="49141029">
+            <wp:extent cx="5760720" cy="450215"/>
+            <wp:effectExtent l="0" t="0" r="0" b="6985"/>
+            <wp:docPr id="83328648" name="Obraz 14"/>
+            <wp:cNvGraphicFramePr>
+              <a:graphicFrameLocks xmlns:a="http://schemas.openxmlformats.org/drawingml/2006/main" noChangeAspect="1"/>
+            </wp:cNvGraphicFramePr>
+            <a:graphic xmlns:a="http://schemas.openxmlformats.org/drawingml/2006/main">
+              <a:graphicData uri="http://schemas.openxmlformats.org/drawingml/2006/picture">
+                <pic:pic xmlns:pic="http://schemas.openxmlformats.org/drawingml/2006/picture">
+                  <pic:nvPicPr>
+                    <pic:cNvPr id="0" name="Picture 27"/>
+                    <pic:cNvPicPr>
+                      <a:picLocks noChangeAspect="1" noChangeArrowheads="1"/>
+                    </pic:cNvPicPr>
+                  </pic:nvPicPr>
+                  <pic:blipFill>
+                    <a:blip r:embed="rId31">
+                      <a:extLst>
+                        <a:ext uri="{28A0092B-C50C-407E-A947-70E740481C1C}">
+                          <a14:useLocalDpi xmlns:a14="http://schemas.microsoft.com/office/drawing/2010/main" val="0"/>
+                        </a:ext>
+                      </a:extLst>
+                    </a:blip>
+                    <a:srcRect/>
+                    <a:stretch>
+                      <a:fillRect/>
+                    </a:stretch>
+                  </pic:blipFill>
+                  <pic:spPr bwMode="auto">
+                    <a:xfrm>
+                      <a:off x="0" y="0"/>
+                      <a:ext cx="5760720" cy="450215"/>
+                    </a:xfrm>
+                    <a:prstGeom prst="rect">
+                      <a:avLst/>
+                    </a:prstGeom>
+                    <a:noFill/>
+                    <a:ln>
+                      <a:noFill/>
+                    </a:ln>
+                  </pic:spPr>
+                </pic:pic>
+              </a:graphicData>
+            </a:graphic>
+          </wp:inline>
+        </w:drawing>
       </w:r>
     </w:p>
     <w:p>
@@ -2552,14 +4028,12 @@
         <w:rPr>
           <w:b/>
           <w:bCs/>
-          <w:lang w:val="en-US"/>
-        </w:rPr>
-      </w:pPr>
-      <w:r>
-        <w:rPr>
-          <w:b/>
-          <w:bCs/>
-          <w:lang w:val="en-US"/>
+        </w:rPr>
+      </w:pPr>
+      <w:r>
+        <w:rPr>
+          <w:b/>
+          <w:bCs/>
         </w:rPr>
         <w:t>SELECT 'Liczba wszystkich użytkowników: ' ||  COUNT(*), NOW()</w:t>
       </w:r>
@@ -2613,6 +4087,7 @@
         <w:rPr>
           <w:b/>
           <w:bCs/>
+          <w:noProof/>
         </w:rPr>
         <w:lastRenderedPageBreak/>
         <w:drawing>
@@ -2631,7 +4106,7 @@
                     <pic:cNvPicPr/>
                   </pic:nvPicPr>
                   <pic:blipFill rotWithShape="1">
-                    <a:blip r:embed="rId9"/>
+                    <a:blip r:embed="rId32"/>
                     <a:srcRect t="6194"/>
                     <a:stretch/>
                   </pic:blipFill>
@@ -2680,6 +4155,7 @@
         <w:rPr>
           <w:b/>
           <w:bCs/>
+          <w:noProof/>
         </w:rPr>
         <w:drawing>
           <wp:inline distT="0" distB="0" distL="0" distR="0" wp14:anchorId="6C9753EA" wp14:editId="21C09C61">
@@ -2697,7 +4173,7 @@
                     <pic:cNvPicPr/>
                   </pic:nvPicPr>
                   <pic:blipFill rotWithShape="1">
-                    <a:blip r:embed="rId10"/>
+                    <a:blip r:embed="rId33"/>
                     <a:srcRect t="6230"/>
                     <a:stretch/>
                   </pic:blipFill>
@@ -2746,6 +4222,7 @@
         <w:rPr>
           <w:b/>
           <w:bCs/>
+          <w:noProof/>
         </w:rPr>
         <w:lastRenderedPageBreak/>
         <w:drawing>
@@ -2764,7 +4241,7 @@
                     <pic:cNvPicPr/>
                   </pic:nvPicPr>
                   <pic:blipFill rotWithShape="1">
-                    <a:blip r:embed="rId11"/>
+                    <a:blip r:embed="rId34"/>
                     <a:srcRect t="7406"/>
                     <a:stretch/>
                   </pic:blipFill>
@@ -2804,6 +4281,7 @@
         <w:rPr>
           <w:b/>
           <w:bCs/>
+          <w:noProof/>
         </w:rPr>
         <w:drawing>
           <wp:inline distT="0" distB="0" distL="0" distR="0" wp14:anchorId="482D4EC8" wp14:editId="714E9BC6">
@@ -2821,7 +4299,7 @@
                     <pic:cNvPicPr/>
                   </pic:nvPicPr>
                   <pic:blipFill>
-                    <a:blip r:embed="rId12"/>
+                    <a:blip r:embed="rId35"/>
                     <a:stretch>
                       <a:fillRect/>
                     </a:stretch>
@@ -2854,6 +4332,7 @@
         <w:rPr>
           <w:b/>
           <w:bCs/>
+          <w:noProof/>
         </w:rPr>
         <w:drawing>
           <wp:inline distT="0" distB="0" distL="0" distR="0" wp14:anchorId="41D75E09" wp14:editId="055CE855">
@@ -2871,7 +4350,7 @@
                     <pic:cNvPicPr/>
                   </pic:nvPicPr>
                   <pic:blipFill>
-                    <a:blip r:embed="rId13"/>
+                    <a:blip r:embed="rId36"/>
                     <a:stretch>
                       <a:fillRect/>
                     </a:stretch>
@@ -3920,6 +5399,7 @@
   <w:style w:type="character" w:default="1" w:styleId="Domylnaczcionkaakapitu">
     <w:name w:val="Default Paragraph Font"/>
     <w:uiPriority w:val="1"/>
+    <w:semiHidden/>
     <w:unhideWhenUsed/>
   </w:style>
   <w:style w:type="table" w:default="1" w:styleId="Standardowy">

</xml_diff>